<commit_message>
[UPDATE] Gail King policies
</commit_message>
<xml_diff>
--- a/assets/files/34135 Asian Area Studies.docx
+++ b/assets/files/34135 Asian Area Studies.docx
@@ -227,6 +227,12 @@
         </w:rPr>
         <w:t>.  History</w:t>
       </w:r>
+      <w:r>
+        <w:rPr>
+          <w:b/>
+        </w:rPr>
+        <w:t xml:space="preserve"> – Instruction level</w:t>
+      </w:r>
     </w:p>
     <w:p>
       <w:pPr>
@@ -287,10 +293,18 @@
       <w:pPr>
         <w:spacing w:after="0"/>
       </w:pPr>
+      <w:r>
+        <w:t xml:space="preserve">Faculty research interest materials acquired only by special request </w:t>
+      </w:r>
     </w:p>
     <w:p>
       <w:pPr>
         <w:spacing w:after="0"/>
+      </w:pPr>
+    </w:p>
+    <w:p>
+      <w:pPr>
+        <w:spacing w:after="0"/>
         <w:rPr>
           <w:b/>
         </w:rPr>
@@ -306,6 +320,12 @@
           <w:b/>
         </w:rPr>
         <w:t>.  Government &amp; Politics</w:t>
+      </w:r>
+      <w:r>
+        <w:rPr>
+          <w:b/>
+        </w:rPr>
+        <w:t xml:space="preserve"> – Instruction level</w:t>
       </w:r>
     </w:p>
     <w:p>
@@ -339,6 +359,14 @@
       <w:pPr>
         <w:spacing w:after="0"/>
       </w:pPr>
+      <w:r>
+        <w:t>Faculty research interest materials acquired only by special request</w:t>
+      </w:r>
+    </w:p>
+    <w:p>
+      <w:pPr>
+        <w:spacing w:after="0"/>
+      </w:pPr>
     </w:p>
     <w:p>
       <w:pPr>
@@ -371,7 +399,13 @@
         <w:t>A.  Japanese History</w:t>
       </w:r>
       <w:r>
-        <w:t xml:space="preserve">  </w:t>
+        <w:t> </w:t>
+      </w:r>
+      <w:r>
+        <w:rPr>
+          <w:b/>
+        </w:rPr>
+        <w:t>– Instruction level</w:t>
       </w:r>
     </w:p>
     <w:p>
@@ -380,6 +414,7 @@
         <w:ind w:firstLine="720"/>
       </w:pPr>
       <w:r>
+        <w:lastRenderedPageBreak/>
         <w:t>1.</w:t>
       </w:r>
       <w:r>
@@ -404,7 +439,6 @@
         <w:ind w:firstLine="720"/>
       </w:pPr>
       <w:r>
-        <w:lastRenderedPageBreak/>
         <w:t xml:space="preserve">3. </w:t>
       </w:r>
       <w:r>
@@ -456,6 +490,14 @@
     <w:p>
       <w:pPr>
         <w:spacing w:after="0" w:line="240" w:lineRule="atLeast"/>
+      </w:pPr>
+      <w:r>
+        <w:t>Faculty research interest materials acquired only by special request</w:t>
+      </w:r>
+    </w:p>
+    <w:p>
+      <w:pPr>
+        <w:spacing w:after="0" w:line="240" w:lineRule="atLeast"/>
         <w:ind w:left="1350"/>
       </w:pPr>
     </w:p>
@@ -477,6 +519,12 @@
           <w:b/>
         </w:rPr>
         <w:t>Japanese religion</w:t>
+      </w:r>
+      <w:r>
+        <w:rPr>
+          <w:b/>
+        </w:rPr>
+        <w:t xml:space="preserve"> – Instruction level</w:t>
       </w:r>
     </w:p>
     <w:p>
@@ -505,13 +553,20 @@
     <w:p>
       <w:pPr>
         <w:spacing w:after="0" w:line="240" w:lineRule="atLeast"/>
-        <w:ind w:firstLine="720"/>
-      </w:pPr>
+      </w:pPr>
+      <w:r>
+        <w:t>Faculty research interest materials acquired only by special request</w:t>
+      </w:r>
     </w:p>
     <w:p>
       <w:pPr>
         <w:spacing w:after="0" w:line="240" w:lineRule="atLeast"/>
       </w:pPr>
+    </w:p>
+    <w:p>
+      <w:pPr>
+        <w:spacing w:after="0" w:line="240" w:lineRule="atLeast"/>
+      </w:pPr>
       <w:r>
         <w:rPr>
           <w:b/>
@@ -523,6 +578,12 @@
           <w:b/>
         </w:rPr>
         <w:t>Japanese culture and art</w:t>
+      </w:r>
+      <w:r>
+        <w:rPr>
+          <w:b/>
+        </w:rPr>
+        <w:t xml:space="preserve"> – Instruction level</w:t>
       </w:r>
     </w:p>
     <w:p>
@@ -567,12 +628,23 @@
     <w:p>
       <w:pPr>
         <w:spacing w:after="0" w:line="240" w:lineRule="atLeast"/>
+      </w:pPr>
+      <w:r>
+        <w:t>Faculty research interest materials acquired only by special request</w:t>
+      </w:r>
+    </w:p>
+    <w:p>
+      <w:pPr>
+        <w:spacing w:after="0" w:line="240" w:lineRule="atLeast"/>
         <w:ind w:left="1440"/>
       </w:pPr>
     </w:p>
     <w:p>
       <w:pPr>
         <w:spacing w:after="0" w:line="240" w:lineRule="atLeast"/>
+        <w:rPr>
+          <w:b/>
+        </w:rPr>
       </w:pPr>
       <w:r>
         <w:rPr>
@@ -593,8 +665,21 @@
         <w:rPr>
           <w:b/>
         </w:rPr>
-        <w:t xml:space="preserve">  </w:t>
-      </w:r>
+        <w:t xml:space="preserve"> – Instruction level</w:t>
+      </w:r>
+    </w:p>
+    <w:p>
+      <w:pPr>
+        <w:spacing w:after="0" w:line="240" w:lineRule="atLeast"/>
+      </w:pPr>
+      <w:r>
+        <w:t>Faculty research interest materials acquired only by special request</w:t>
+      </w:r>
+    </w:p>
+    <w:p>
+      <w:pPr>
+        <w:spacing w:after="0" w:line="240" w:lineRule="atLeast"/>
+      </w:pPr>
     </w:p>
     <w:p>
       <w:pPr>
@@ -895,6 +980,7 @@
           <w:b/>
           <w:i/>
         </w:rPr>
+        <w:lastRenderedPageBreak/>
         <w:t>Departments/Disciplines/Programs/Subject Areas</w:t>
       </w:r>
     </w:p>
@@ -1009,7 +1095,6 @@
         <w:rPr>
           <w:rFonts w:eastAsia="Times New Roman"/>
         </w:rPr>
-        <w:lastRenderedPageBreak/>
         <w:t>Geography</w:t>
       </w:r>
     </w:p>
@@ -1059,16 +1144,646 @@
     </w:p>
     <w:p>
       <w:pPr>
-        <w:rPr>
-          <w:rFonts w:eastAsia="Times New Roman"/>
-          <w:b/>
-        </w:rPr>
-      </w:pPr>
-      <w:r>
-        <w:rPr>
-          <w:rFonts w:eastAsia="Times New Roman"/>
-          <w:b/>
-        </w:rPr>
+        <w:spacing w:before="100" w:beforeAutospacing="1" w:after="100" w:afterAutospacing="1" w:line="240" w:lineRule="auto"/>
+        <w:outlineLvl w:val="2"/>
+        <w:rPr>
+          <w:rFonts w:eastAsia="Times New Roman" w:cs="Times New Roman"/>
+          <w:b/>
+          <w:bCs/>
+          <w:sz w:val="20"/>
+          <w:szCs w:val="20"/>
+        </w:rPr>
+      </w:pPr>
+      <w:r>
+        <w:rPr>
+          <w:rFonts w:eastAsia="Times New Roman" w:cs="Times New Roman"/>
+          <w:b/>
+          <w:bCs/>
+          <w:sz w:val="20"/>
+          <w:szCs w:val="20"/>
+        </w:rPr>
+        <w:t>2016</w:t>
+      </w:r>
+    </w:p>
+    <w:p>
+      <w:pPr>
+        <w:numPr>
+          <w:ilvl w:val="0"/>
+          <w:numId w:val="4"/>
+        </w:numPr>
+        <w:spacing w:before="100" w:beforeAutospacing="1" w:after="100" w:afterAutospacing="1" w:line="240" w:lineRule="auto"/>
+        <w:rPr>
+          <w:rFonts w:eastAsia="Times New Roman" w:cs="Times New Roman"/>
+          <w:sz w:val="20"/>
+          <w:szCs w:val="20"/>
+        </w:rPr>
+      </w:pPr>
+      <w:r>
+        <w:rPr>
+          <w:rFonts w:eastAsia="Times New Roman" w:cs="Times New Roman"/>
+          <w:b/>
+          <w:bCs/>
+          <w:sz w:val="20"/>
+          <w:szCs w:val="20"/>
+        </w:rPr>
+        <w:t>Notable acquisitions</w:t>
+      </w:r>
+    </w:p>
+    <w:p>
+      <w:pPr>
+        <w:numPr>
+          <w:ilvl w:val="1"/>
+          <w:numId w:val="4"/>
+        </w:numPr>
+        <w:spacing w:before="100" w:beforeAutospacing="1" w:after="100" w:afterAutospacing="1" w:line="240" w:lineRule="auto"/>
+        <w:rPr>
+          <w:rFonts w:eastAsia="Times New Roman" w:cs="Times New Roman"/>
+          <w:sz w:val="20"/>
+          <w:szCs w:val="20"/>
+        </w:rPr>
+      </w:pPr>
+      <w:r>
+        <w:rPr>
+          <w:rFonts w:eastAsia="Times New Roman" w:cs="Times New Roman"/>
+          <w:sz w:val="20"/>
+          <w:szCs w:val="20"/>
+        </w:rPr>
+        <w:t>Sorimachi Shigeo rare book catalogs – online</w:t>
+      </w:r>
+    </w:p>
+    <w:p>
+      <w:pPr>
+        <w:numPr>
+          <w:ilvl w:val="2"/>
+          <w:numId w:val="4"/>
+        </w:numPr>
+        <w:spacing w:before="100" w:beforeAutospacing="1" w:after="100" w:afterAutospacing="1" w:line="240" w:lineRule="auto"/>
+        <w:rPr>
+          <w:rFonts w:eastAsia="Times New Roman" w:cs="Times New Roman"/>
+          <w:sz w:val="20"/>
+          <w:szCs w:val="20"/>
+        </w:rPr>
+      </w:pPr>
+      <w:r>
+        <w:rPr>
+          <w:rFonts w:eastAsia="Times New Roman" w:cs="Times New Roman"/>
+          <w:sz w:val="20"/>
+          <w:szCs w:val="20"/>
+        </w:rPr>
+        <w:t>Acquired at the request of Jack Stoneman to support the investigation of our Bruning Collection Japanese rare materials and the preparation of a catalog of our holdings</w:t>
+      </w:r>
+    </w:p>
+    <w:p>
+      <w:pPr>
+        <w:numPr>
+          <w:ilvl w:val="0"/>
+          <w:numId w:val="4"/>
+        </w:numPr>
+        <w:spacing w:before="100" w:beforeAutospacing="1" w:after="100" w:afterAutospacing="1" w:line="240" w:lineRule="auto"/>
+        <w:rPr>
+          <w:rFonts w:eastAsia="Times New Roman" w:cs="Times New Roman"/>
+          <w:sz w:val="20"/>
+          <w:szCs w:val="20"/>
+        </w:rPr>
+      </w:pPr>
+      <w:r>
+        <w:rPr>
+          <w:rFonts w:eastAsia="Times New Roman" w:cs="Times New Roman"/>
+          <w:b/>
+          <w:bCs/>
+          <w:sz w:val="20"/>
+          <w:szCs w:val="20"/>
+        </w:rPr>
+        <w:t>New faculty</w:t>
+      </w:r>
+    </w:p>
+    <w:p>
+      <w:pPr>
+        <w:numPr>
+          <w:ilvl w:val="1"/>
+          <w:numId w:val="4"/>
+        </w:numPr>
+        <w:spacing w:before="100" w:beforeAutospacing="1" w:after="100" w:afterAutospacing="1" w:line="240" w:lineRule="auto"/>
+        <w:rPr>
+          <w:rFonts w:eastAsia="Times New Roman" w:cs="Times New Roman"/>
+          <w:sz w:val="20"/>
+          <w:szCs w:val="20"/>
+        </w:rPr>
+      </w:pPr>
+      <w:r>
+        <w:rPr>
+          <w:rFonts w:eastAsia="Times New Roman" w:cs="Times New Roman"/>
+          <w:sz w:val="20"/>
+          <w:szCs w:val="20"/>
+        </w:rPr>
+        <w:t>Diana Duan, Modern Chinese History, specializing in border areas</w:t>
+      </w:r>
+    </w:p>
+    <w:p>
+      <w:pPr>
+        <w:numPr>
+          <w:ilvl w:val="1"/>
+          <w:numId w:val="4"/>
+        </w:numPr>
+        <w:spacing w:before="100" w:beforeAutospacing="1" w:after="100" w:afterAutospacing="1" w:line="240" w:lineRule="auto"/>
+        <w:rPr>
+          <w:rFonts w:eastAsia="Times New Roman" w:cs="Times New Roman"/>
+          <w:sz w:val="20"/>
+          <w:szCs w:val="20"/>
+        </w:rPr>
+      </w:pPr>
+      <w:r>
+        <w:rPr>
+          <w:rFonts w:eastAsia="Times New Roman" w:cs="Times New Roman"/>
+          <w:sz w:val="20"/>
+          <w:szCs w:val="20"/>
+        </w:rPr>
+        <w:t>Jonathan Felt, pre-Modern China, research interest E &amp; W empires</w:t>
+      </w:r>
+    </w:p>
+    <w:p>
+      <w:pPr>
+        <w:numPr>
+          <w:ilvl w:val="1"/>
+          <w:numId w:val="4"/>
+        </w:numPr>
+        <w:spacing w:before="100" w:beforeAutospacing="1" w:after="100" w:afterAutospacing="1" w:line="240" w:lineRule="auto"/>
+        <w:rPr>
+          <w:rFonts w:eastAsia="Times New Roman" w:cs="Times New Roman"/>
+          <w:sz w:val="20"/>
+          <w:szCs w:val="20"/>
+        </w:rPr>
+      </w:pPr>
+      <w:r>
+        <w:rPr>
+          <w:rFonts w:eastAsia="Times New Roman" w:cs="Times New Roman"/>
+          <w:sz w:val="20"/>
+          <w:szCs w:val="20"/>
+        </w:rPr>
+        <w:t>Two temporary appointments in Japanese language replacing Paul Warnick while he is serving as President of the Tokyo Mission</w:t>
+      </w:r>
+    </w:p>
+    <w:p>
+      <w:pPr>
+        <w:numPr>
+          <w:ilvl w:val="0"/>
+          <w:numId w:val="4"/>
+        </w:numPr>
+        <w:spacing w:before="100" w:beforeAutospacing="1" w:after="100" w:afterAutospacing="1" w:line="240" w:lineRule="auto"/>
+        <w:rPr>
+          <w:rFonts w:eastAsia="Times New Roman" w:cs="Times New Roman"/>
+          <w:sz w:val="20"/>
+          <w:szCs w:val="20"/>
+        </w:rPr>
+      </w:pPr>
+      <w:r>
+        <w:rPr>
+          <w:rFonts w:eastAsia="Times New Roman" w:cs="Times New Roman"/>
+          <w:b/>
+          <w:bCs/>
+          <w:sz w:val="20"/>
+          <w:szCs w:val="20"/>
+        </w:rPr>
+        <w:t>Liaison actions pertaining to collections</w:t>
+      </w:r>
+    </w:p>
+    <w:p>
+      <w:pPr>
+        <w:numPr>
+          <w:ilvl w:val="1"/>
+          <w:numId w:val="4"/>
+        </w:numPr>
+        <w:spacing w:before="100" w:beforeAutospacing="1" w:after="100" w:afterAutospacing="1" w:line="240" w:lineRule="auto"/>
+        <w:rPr>
+          <w:rFonts w:eastAsia="Times New Roman" w:cs="Times New Roman"/>
+          <w:sz w:val="20"/>
+          <w:szCs w:val="20"/>
+        </w:rPr>
+      </w:pPr>
+      <w:r>
+        <w:rPr>
+          <w:rFonts w:eastAsia="Times New Roman" w:cs="Times New Roman"/>
+          <w:sz w:val="20"/>
+          <w:szCs w:val="20"/>
+        </w:rPr>
+        <w:t>Ordered books in English and Japanese requested by Van Gessel to support the learning objectives and research projects of his Japanese Senior Seminar</w:t>
+      </w:r>
+    </w:p>
+    <w:p>
+      <w:pPr>
+        <w:numPr>
+          <w:ilvl w:val="1"/>
+          <w:numId w:val="4"/>
+        </w:numPr>
+        <w:spacing w:before="100" w:beforeAutospacing="1" w:after="100" w:afterAutospacing="1" w:line="240" w:lineRule="auto"/>
+        <w:rPr>
+          <w:rFonts w:eastAsia="Times New Roman" w:cs="Times New Roman"/>
+          <w:sz w:val="20"/>
+          <w:szCs w:val="20"/>
+        </w:rPr>
+      </w:pPr>
+      <w:r>
+        <w:rPr>
+          <w:rFonts w:eastAsia="Times New Roman" w:cs="Times New Roman"/>
+          <w:sz w:val="20"/>
+          <w:szCs w:val="20"/>
+        </w:rPr>
+        <w:t>Set up Japanese and Korean Reading Shelves; sent emails notifying faculty members and encouraged them to have their students use the Reading Shelves</w:t>
+      </w:r>
+    </w:p>
+    <w:p>
+      <w:pPr>
+        <w:numPr>
+          <w:ilvl w:val="1"/>
+          <w:numId w:val="4"/>
+        </w:numPr>
+        <w:spacing w:before="100" w:beforeAutospacing="1" w:after="100" w:afterAutospacing="1" w:line="240" w:lineRule="auto"/>
+        <w:rPr>
+          <w:rFonts w:eastAsia="Times New Roman" w:cs="Times New Roman"/>
+          <w:sz w:val="20"/>
+          <w:szCs w:val="20"/>
+        </w:rPr>
+      </w:pPr>
+      <w:r>
+        <w:rPr>
+          <w:rFonts w:eastAsia="Times New Roman" w:cs="Times New Roman"/>
+          <w:sz w:val="20"/>
+          <w:szCs w:val="20"/>
+        </w:rPr>
+        <w:t xml:space="preserve">Reviewed Japanese language journals offered to the library by Paul Warnick and accepted issues of two journals, Nihongo </w:t>
+      </w:r>
+      <w:r>
+        <w:rPr>
+          <w:rFonts w:eastAsia="PMingLiU" w:cs="PMingLiU"/>
+          <w:sz w:val="20"/>
+          <w:szCs w:val="20"/>
+        </w:rPr>
+        <w:t>日</w:t>
+      </w:r>
+      <w:r>
+        <w:rPr>
+          <w:rFonts w:eastAsia="Times New Roman" w:cs="Times New Roman"/>
+          <w:sz w:val="20"/>
+          <w:szCs w:val="20"/>
+        </w:rPr>
+        <w:t xml:space="preserve"> </w:t>
+      </w:r>
+      <w:r>
+        <w:rPr>
+          <w:rFonts w:eastAsia="PMingLiU" w:cs="PMingLiU"/>
+          <w:sz w:val="20"/>
+          <w:szCs w:val="20"/>
+        </w:rPr>
+        <w:t>本</w:t>
+      </w:r>
+      <w:r>
+        <w:rPr>
+          <w:rFonts w:eastAsia="Times New Roman" w:cs="Times New Roman"/>
+          <w:sz w:val="20"/>
+          <w:szCs w:val="20"/>
+        </w:rPr>
+        <w:t xml:space="preserve"> </w:t>
+      </w:r>
+      <w:r>
+        <w:rPr>
+          <w:rFonts w:eastAsia="PMingLiU" w:cs="PMingLiU"/>
+          <w:sz w:val="20"/>
+          <w:szCs w:val="20"/>
+        </w:rPr>
+        <w:t>語</w:t>
+      </w:r>
+      <w:r>
+        <w:rPr>
+          <w:rFonts w:eastAsia="Times New Roman" w:cs="Times New Roman"/>
+          <w:sz w:val="20"/>
+          <w:szCs w:val="20"/>
+        </w:rPr>
+        <w:t xml:space="preserve"> 1988-2004 and Nihongo Janaru</w:t>
+      </w:r>
+      <w:r>
+        <w:rPr>
+          <w:rFonts w:eastAsia="PMingLiU" w:cs="PMingLiU"/>
+          <w:sz w:val="20"/>
+          <w:szCs w:val="20"/>
+        </w:rPr>
+        <w:t>日本語ジャーナル</w:t>
+      </w:r>
+      <w:r>
+        <w:rPr>
+          <w:rFonts w:eastAsia="Times New Roman" w:cs="Times New Roman"/>
+          <w:sz w:val="20"/>
+          <w:szCs w:val="20"/>
+        </w:rPr>
+        <w:t>1988-1994, which gave us extensive back runs of these two titles.</w:t>
+      </w:r>
+    </w:p>
+    <w:p>
+      <w:pPr>
+        <w:pStyle w:val="ListParagraph"/>
+        <w:numPr>
+          <w:ilvl w:val="0"/>
+          <w:numId w:val="5"/>
+        </w:numPr>
+        <w:spacing w:after="0"/>
+        <w:rPr>
+          <w:rFonts w:eastAsia="Times New Roman"/>
+          <w:b/>
+        </w:rPr>
+      </w:pPr>
+      <w:r>
+        <w:rPr>
+          <w:rFonts w:eastAsia="Times New Roman"/>
+          <w:b/>
+        </w:rPr>
+        <w:t>Auxiliary Storage recommendations</w:t>
+      </w:r>
+    </w:p>
+    <w:p>
+      <w:pPr>
+        <w:pStyle w:val="ListParagraph"/>
+        <w:numPr>
+          <w:ilvl w:val="0"/>
+          <w:numId w:val="6"/>
+        </w:numPr>
+        <w:spacing w:after="0"/>
+        <w:rPr>
+          <w:rFonts w:eastAsia="Times New Roman"/>
+        </w:rPr>
+      </w:pPr>
+      <w:r>
+        <w:rPr>
+          <w:rFonts w:cs="Arial"/>
+        </w:rPr>
+        <w:t>T</w:t>
+      </w:r>
+      <w:r>
+        <w:rPr>
+          <w:rFonts w:cs="Arial"/>
+        </w:rPr>
+        <w:t xml:space="preserve">hree large serial sets </w:t>
+      </w:r>
+      <w:r>
+        <w:rPr>
+          <w:rFonts w:cs="Arial"/>
+        </w:rPr>
+        <w:t xml:space="preserve">from Asian Reference, </w:t>
+      </w:r>
+      <w:r>
+        <w:rPr>
+          <w:rFonts w:cs="Arial"/>
+          <w:i/>
+        </w:rPr>
+        <w:t>Chinese National Bibliography</w:t>
+      </w:r>
+      <w:r>
+        <w:rPr>
+          <w:rFonts w:cs="Arial"/>
+        </w:rPr>
+        <w:t xml:space="preserve"> Asian Reference DS 799 .C44x, 55 volumes; </w:t>
+      </w:r>
+      <w:r>
+        <w:rPr>
+          <w:rFonts w:cs="Arial"/>
+          <w:i/>
+        </w:rPr>
+        <w:t>Japanese Periodical Index</w:t>
+      </w:r>
+      <w:r>
+        <w:rPr>
+          <w:rFonts w:cs="Arial"/>
+        </w:rPr>
+        <w:t xml:space="preserve"> Asian Reference AI 19 .J3 J38, 34 volumes; and </w:t>
+      </w:r>
+      <w:r>
+        <w:rPr>
+          <w:rFonts w:cs="Arial"/>
+          <w:i/>
+        </w:rPr>
+        <w:t>Current Contents of Academic Journals in Japan</w:t>
+      </w:r>
+      <w:r>
+        <w:rPr>
+          <w:rFonts w:cs="Arial"/>
+        </w:rPr>
+        <w:t xml:space="preserve"> Asian Reference AI 19 .J3 C85, 29 volumes</w:t>
+      </w:r>
+      <w:r>
+        <w:rPr>
+          <w:rFonts w:cs="Arial"/>
+        </w:rPr>
+        <w:t>, all superseded and never used</w:t>
+      </w:r>
+    </w:p>
+    <w:p>
+      <w:pPr>
+        <w:pStyle w:val="ListParagraph"/>
+        <w:numPr>
+          <w:ilvl w:val="0"/>
+          <w:numId w:val="6"/>
+        </w:numPr>
+        <w:spacing w:after="0"/>
+        <w:rPr>
+          <w:rFonts w:eastAsia="Times New Roman"/>
+          <w:sz w:val="20"/>
+          <w:szCs w:val="20"/>
+        </w:rPr>
+      </w:pPr>
+      <w:r>
+        <w:rPr>
+          <w:rFonts w:cs="Arial"/>
+          <w:sz w:val="20"/>
+          <w:szCs w:val="20"/>
+        </w:rPr>
+        <w:t>B</w:t>
+      </w:r>
+      <w:r>
+        <w:rPr>
+          <w:rFonts w:cs="Arial"/>
+          <w:sz w:val="20"/>
+          <w:szCs w:val="20"/>
+        </w:rPr>
+        <w:t xml:space="preserve">ound issues of the 1930s Chinese newpaper </w:t>
+      </w:r>
+      <w:r>
+        <w:rPr>
+          <w:rFonts w:cs="Arial"/>
+          <w:i/>
+          <w:sz w:val="20"/>
+          <w:szCs w:val="20"/>
+        </w:rPr>
+        <w:t xml:space="preserve">Wei Manzhou Guo zheng fu Gong bao </w:t>
+      </w:r>
+      <w:r>
+        <w:rPr>
+          <w:rFonts w:eastAsia="PMingLiU" w:cs="Arial"/>
+          <w:sz w:val="20"/>
+          <w:szCs w:val="20"/>
+          <w:lang w:eastAsia="zh-TW"/>
+        </w:rPr>
+        <w:t>伪滿洲國政府公報</w:t>
+      </w:r>
+      <w:r>
+        <w:rPr>
+          <w:rFonts w:eastAsia="PMingLiU" w:cs="Arial"/>
+          <w:sz w:val="20"/>
+          <w:szCs w:val="20"/>
+          <w:lang w:eastAsia="zh-TW"/>
+        </w:rPr>
+        <w:t xml:space="preserve"> [Government Bulletin of the Puppet (state of) Manchukuo] </w:t>
+      </w:r>
+      <w:r>
+        <w:rPr>
+          <w:rFonts w:cs="Arial"/>
+          <w:sz w:val="20"/>
+          <w:szCs w:val="20"/>
+        </w:rPr>
+        <w:t>Asian Chinese DS 783.7 .W39x 1990, 120 volumes</w:t>
+      </w:r>
+    </w:p>
+    <w:p>
+      <w:pPr>
+        <w:pStyle w:val="ListParagraph"/>
+        <w:numPr>
+          <w:ilvl w:val="0"/>
+          <w:numId w:val="7"/>
+        </w:numPr>
+        <w:rPr>
+          <w:rFonts w:eastAsia="Times New Roman"/>
+          <w:b/>
+        </w:rPr>
+      </w:pPr>
+      <w:r>
+        <w:rPr>
+          <w:rFonts w:eastAsia="Times New Roman"/>
+          <w:b/>
+        </w:rPr>
+        <w:t>Notable cancellations</w:t>
+      </w:r>
+    </w:p>
+    <w:p>
+      <w:pPr>
+        <w:pStyle w:val="ListParagraph"/>
+        <w:numPr>
+          <w:ilvl w:val="0"/>
+          <w:numId w:val="6"/>
+        </w:numPr>
+        <w:spacing w:after="0"/>
+        <w:rPr>
+          <w:rFonts w:eastAsia="Times New Roman"/>
+          <w:sz w:val="20"/>
+          <w:szCs w:val="20"/>
+        </w:rPr>
+      </w:pPr>
+      <w:r>
+        <w:rPr>
+          <w:rFonts w:eastAsia="Times New Roman"/>
+          <w:sz w:val="20"/>
+          <w:szCs w:val="20"/>
+        </w:rPr>
+        <w:t>Chinese and Korean print newspaper subscriptions, cancelled after faculty consultation</w:t>
+      </w:r>
+    </w:p>
+    <w:p>
+      <w:pPr>
+        <w:pStyle w:val="ListParagraph"/>
+        <w:numPr>
+          <w:ilvl w:val="0"/>
+          <w:numId w:val="6"/>
+        </w:numPr>
+        <w:spacing w:after="0"/>
+        <w:rPr>
+          <w:rFonts w:eastAsia="Times New Roman"/>
+          <w:sz w:val="20"/>
+          <w:szCs w:val="20"/>
+        </w:rPr>
+      </w:pPr>
+      <w:r>
+        <w:rPr>
+          <w:rFonts w:cs="Arial"/>
+        </w:rPr>
+        <w:t xml:space="preserve">The Chinese journal </w:t>
+      </w:r>
+      <w:r>
+        <w:rPr>
+          <w:rFonts w:cs="Arial"/>
+          <w:i/>
+        </w:rPr>
+        <w:t>Zhonghua Minguo guo ji guan xi yan jiu</w:t>
+      </w:r>
+      <w:r>
+        <w:t>中華民國國際關係硏</w:t>
+      </w:r>
+      <w:r>
+        <w:rPr>
+          <w:rFonts w:eastAsia="PMingLiU" w:cs="PMingLiU"/>
+        </w:rPr>
+        <w:t>究</w:t>
+      </w:r>
+      <w:r>
+        <w:rPr>
+          <w:rFonts w:cs="PMingLiU"/>
+        </w:rPr>
+        <w:t xml:space="preserve"> </w:t>
+      </w:r>
+      <w:r>
+        <w:rPr>
+          <w:rFonts w:cs="Arial"/>
+        </w:rPr>
+        <w:t>(</w:t>
+      </w:r>
+      <w:r>
+        <w:rPr>
+          <w:rFonts w:cs="Arial"/>
+          <w:i/>
+        </w:rPr>
+        <w:t>Issues and Studies</w:t>
+      </w:r>
+      <w:r>
+        <w:rPr>
+          <w:rFonts w:cs="Arial"/>
+        </w:rPr>
+        <w:t>)</w:t>
+      </w:r>
+      <w:r>
+        <w:rPr>
+          <w:rFonts w:cs="Arial"/>
+        </w:rPr>
+        <w:t xml:space="preserve"> because of a 600% increase in subscription price</w:t>
+      </w:r>
+    </w:p>
+    <w:p>
+      <w:pPr>
+        <w:spacing w:before="100" w:beforeAutospacing="1" w:after="100" w:afterAutospacing="1" w:line="240" w:lineRule="auto"/>
+        <w:ind w:left="1440"/>
+        <w:rPr>
+          <w:rFonts w:eastAsia="Times New Roman" w:cs="Times New Roman"/>
+          <w:sz w:val="20"/>
+          <w:szCs w:val="20"/>
+        </w:rPr>
+      </w:pPr>
+    </w:p>
+    <w:p>
+      <w:pPr>
+        <w:rPr>
+          <w:rFonts w:eastAsia="Times New Roman"/>
+          <w:b/>
+          <w:i/>
+        </w:rPr>
+      </w:pPr>
+    </w:p>
+    <w:p>
+      <w:pPr>
+        <w:rPr>
+          <w:rFonts w:eastAsia="Times New Roman"/>
+          <w:b/>
+        </w:rPr>
+      </w:pPr>
+      <w:r>
+        <w:rPr>
+          <w:rFonts w:eastAsia="Times New Roman"/>
+          <w:b/>
+        </w:rPr>
+        <w:lastRenderedPageBreak/>
         <w:t>2015</w:t>
       </w:r>
     </w:p>
@@ -1427,7 +2142,7 @@
           <w:rPr>
             <w:noProof/>
           </w:rPr>
-          <w:t>1</w:t>
+          <w:t>4</w:t>
         </w:r>
         <w:r>
           <w:rPr>
@@ -1779,6 +2494,530 @@
       <w:lvlJc w:val="left"/>
       <w:pPr>
         <w:ind w:left="6480" w:hanging="360"/>
+      </w:pPr>
+      <w:rPr>
+        <w:rFonts w:ascii="Wingdings" w:hAnsi="Wingdings" w:hint="default"/>
+      </w:rPr>
+    </w:lvl>
+  </w:abstractNum>
+  <w:abstractNum w:abstractNumId="3">
+    <w:nsid w:val="44EC6427"/>
+    <w:multiLevelType w:val="hybridMultilevel"/>
+    <w:tmpl w:val="E5C07ACC"/>
+    <w:lvl w:ilvl="0" w:tplc="04090001">
+      <w:start w:val="1"/>
+      <w:numFmt w:val="bullet"/>
+      <w:lvlText w:val=""/>
+      <w:lvlJc w:val="left"/>
+      <w:pPr>
+        <w:ind w:left="720" w:hanging="360"/>
+      </w:pPr>
+      <w:rPr>
+        <w:rFonts w:ascii="Symbol" w:hAnsi="Symbol" w:hint="default"/>
+      </w:rPr>
+    </w:lvl>
+    <w:lvl w:ilvl="1" w:tplc="04090003" w:tentative="1">
+      <w:start w:val="1"/>
+      <w:numFmt w:val="bullet"/>
+      <w:lvlText w:val="o"/>
+      <w:lvlJc w:val="left"/>
+      <w:pPr>
+        <w:ind w:left="1440" w:hanging="360"/>
+      </w:pPr>
+      <w:rPr>
+        <w:rFonts w:ascii="Courier New" w:hAnsi="Courier New" w:cs="Courier New" w:hint="default"/>
+      </w:rPr>
+    </w:lvl>
+    <w:lvl w:ilvl="2" w:tplc="04090005" w:tentative="1">
+      <w:start w:val="1"/>
+      <w:numFmt w:val="bullet"/>
+      <w:lvlText w:val=""/>
+      <w:lvlJc w:val="left"/>
+      <w:pPr>
+        <w:ind w:left="2160" w:hanging="360"/>
+      </w:pPr>
+      <w:rPr>
+        <w:rFonts w:ascii="Wingdings" w:hAnsi="Wingdings" w:hint="default"/>
+      </w:rPr>
+    </w:lvl>
+    <w:lvl w:ilvl="3" w:tplc="04090001" w:tentative="1">
+      <w:start w:val="1"/>
+      <w:numFmt w:val="bullet"/>
+      <w:lvlText w:val=""/>
+      <w:lvlJc w:val="left"/>
+      <w:pPr>
+        <w:ind w:left="2880" w:hanging="360"/>
+      </w:pPr>
+      <w:rPr>
+        <w:rFonts w:ascii="Symbol" w:hAnsi="Symbol" w:hint="default"/>
+      </w:rPr>
+    </w:lvl>
+    <w:lvl w:ilvl="4" w:tplc="04090003" w:tentative="1">
+      <w:start w:val="1"/>
+      <w:numFmt w:val="bullet"/>
+      <w:lvlText w:val="o"/>
+      <w:lvlJc w:val="left"/>
+      <w:pPr>
+        <w:ind w:left="3600" w:hanging="360"/>
+      </w:pPr>
+      <w:rPr>
+        <w:rFonts w:ascii="Courier New" w:hAnsi="Courier New" w:cs="Courier New" w:hint="default"/>
+      </w:rPr>
+    </w:lvl>
+    <w:lvl w:ilvl="5" w:tplc="04090005" w:tentative="1">
+      <w:start w:val="1"/>
+      <w:numFmt w:val="bullet"/>
+      <w:lvlText w:val=""/>
+      <w:lvlJc w:val="left"/>
+      <w:pPr>
+        <w:ind w:left="4320" w:hanging="360"/>
+      </w:pPr>
+      <w:rPr>
+        <w:rFonts w:ascii="Wingdings" w:hAnsi="Wingdings" w:hint="default"/>
+      </w:rPr>
+    </w:lvl>
+    <w:lvl w:ilvl="6" w:tplc="04090001" w:tentative="1">
+      <w:start w:val="1"/>
+      <w:numFmt w:val="bullet"/>
+      <w:lvlText w:val=""/>
+      <w:lvlJc w:val="left"/>
+      <w:pPr>
+        <w:ind w:left="5040" w:hanging="360"/>
+      </w:pPr>
+      <w:rPr>
+        <w:rFonts w:ascii="Symbol" w:hAnsi="Symbol" w:hint="default"/>
+      </w:rPr>
+    </w:lvl>
+    <w:lvl w:ilvl="7" w:tplc="04090003" w:tentative="1">
+      <w:start w:val="1"/>
+      <w:numFmt w:val="bullet"/>
+      <w:lvlText w:val="o"/>
+      <w:lvlJc w:val="left"/>
+      <w:pPr>
+        <w:ind w:left="5760" w:hanging="360"/>
+      </w:pPr>
+      <w:rPr>
+        <w:rFonts w:ascii="Courier New" w:hAnsi="Courier New" w:cs="Courier New" w:hint="default"/>
+      </w:rPr>
+    </w:lvl>
+    <w:lvl w:ilvl="8" w:tplc="04090005" w:tentative="1">
+      <w:start w:val="1"/>
+      <w:numFmt w:val="bullet"/>
+      <w:lvlText w:val=""/>
+      <w:lvlJc w:val="left"/>
+      <w:pPr>
+        <w:ind w:left="6480" w:hanging="360"/>
+      </w:pPr>
+      <w:rPr>
+        <w:rFonts w:ascii="Wingdings" w:hAnsi="Wingdings" w:hint="default"/>
+      </w:rPr>
+    </w:lvl>
+  </w:abstractNum>
+  <w:abstractNum w:abstractNumId="4">
+    <w:nsid w:val="44F24DF3"/>
+    <w:multiLevelType w:val="multilevel"/>
+    <w:tmpl w:val="3C20F670"/>
+    <w:lvl w:ilvl="0">
+      <w:start w:val="1"/>
+      <w:numFmt w:val="bullet"/>
+      <w:lvlText w:val=""/>
+      <w:lvlJc w:val="left"/>
+      <w:pPr>
+        <w:tabs>
+          <w:tab w:val="num" w:pos="720"/>
+        </w:tabs>
+        <w:ind w:left="720" w:hanging="360"/>
+      </w:pPr>
+      <w:rPr>
+        <w:rFonts w:ascii="Symbol" w:hAnsi="Symbol" w:hint="default"/>
+        <w:sz w:val="20"/>
+      </w:rPr>
+    </w:lvl>
+    <w:lvl w:ilvl="1">
+      <w:start w:val="1"/>
+      <w:numFmt w:val="bullet"/>
+      <w:lvlText w:val="o"/>
+      <w:lvlJc w:val="left"/>
+      <w:pPr>
+        <w:tabs>
+          <w:tab w:val="num" w:pos="1440"/>
+        </w:tabs>
+        <w:ind w:left="1440" w:hanging="360"/>
+      </w:pPr>
+      <w:rPr>
+        <w:rFonts w:ascii="Courier New" w:hAnsi="Courier New" w:hint="default"/>
+        <w:sz w:val="20"/>
+      </w:rPr>
+    </w:lvl>
+    <w:lvl w:ilvl="2">
+      <w:start w:val="1"/>
+      <w:numFmt w:val="bullet"/>
+      <w:lvlText w:val=""/>
+      <w:lvlJc w:val="left"/>
+      <w:pPr>
+        <w:tabs>
+          <w:tab w:val="num" w:pos="2160"/>
+        </w:tabs>
+        <w:ind w:left="2160" w:hanging="360"/>
+      </w:pPr>
+      <w:rPr>
+        <w:rFonts w:ascii="Wingdings" w:hAnsi="Wingdings" w:hint="default"/>
+        <w:sz w:val="20"/>
+      </w:rPr>
+    </w:lvl>
+    <w:lvl w:ilvl="3" w:tentative="1">
+      <w:start w:val="1"/>
+      <w:numFmt w:val="bullet"/>
+      <w:lvlText w:val=""/>
+      <w:lvlJc w:val="left"/>
+      <w:pPr>
+        <w:tabs>
+          <w:tab w:val="num" w:pos="2880"/>
+        </w:tabs>
+        <w:ind w:left="2880" w:hanging="360"/>
+      </w:pPr>
+      <w:rPr>
+        <w:rFonts w:ascii="Wingdings" w:hAnsi="Wingdings" w:hint="default"/>
+        <w:sz w:val="20"/>
+      </w:rPr>
+    </w:lvl>
+    <w:lvl w:ilvl="4" w:tentative="1">
+      <w:start w:val="1"/>
+      <w:numFmt w:val="bullet"/>
+      <w:lvlText w:val=""/>
+      <w:lvlJc w:val="left"/>
+      <w:pPr>
+        <w:tabs>
+          <w:tab w:val="num" w:pos="3600"/>
+        </w:tabs>
+        <w:ind w:left="3600" w:hanging="360"/>
+      </w:pPr>
+      <w:rPr>
+        <w:rFonts w:ascii="Wingdings" w:hAnsi="Wingdings" w:hint="default"/>
+        <w:sz w:val="20"/>
+      </w:rPr>
+    </w:lvl>
+    <w:lvl w:ilvl="5" w:tentative="1">
+      <w:start w:val="1"/>
+      <w:numFmt w:val="bullet"/>
+      <w:lvlText w:val=""/>
+      <w:lvlJc w:val="left"/>
+      <w:pPr>
+        <w:tabs>
+          <w:tab w:val="num" w:pos="4320"/>
+        </w:tabs>
+        <w:ind w:left="4320" w:hanging="360"/>
+      </w:pPr>
+      <w:rPr>
+        <w:rFonts w:ascii="Wingdings" w:hAnsi="Wingdings" w:hint="default"/>
+        <w:sz w:val="20"/>
+      </w:rPr>
+    </w:lvl>
+    <w:lvl w:ilvl="6" w:tentative="1">
+      <w:start w:val="1"/>
+      <w:numFmt w:val="bullet"/>
+      <w:lvlText w:val=""/>
+      <w:lvlJc w:val="left"/>
+      <w:pPr>
+        <w:tabs>
+          <w:tab w:val="num" w:pos="5040"/>
+        </w:tabs>
+        <w:ind w:left="5040" w:hanging="360"/>
+      </w:pPr>
+      <w:rPr>
+        <w:rFonts w:ascii="Wingdings" w:hAnsi="Wingdings" w:hint="default"/>
+        <w:sz w:val="20"/>
+      </w:rPr>
+    </w:lvl>
+    <w:lvl w:ilvl="7" w:tentative="1">
+      <w:start w:val="1"/>
+      <w:numFmt w:val="bullet"/>
+      <w:lvlText w:val=""/>
+      <w:lvlJc w:val="left"/>
+      <w:pPr>
+        <w:tabs>
+          <w:tab w:val="num" w:pos="5760"/>
+        </w:tabs>
+        <w:ind w:left="5760" w:hanging="360"/>
+      </w:pPr>
+      <w:rPr>
+        <w:rFonts w:ascii="Wingdings" w:hAnsi="Wingdings" w:hint="default"/>
+        <w:sz w:val="20"/>
+      </w:rPr>
+    </w:lvl>
+    <w:lvl w:ilvl="8" w:tentative="1">
+      <w:start w:val="1"/>
+      <w:numFmt w:val="bullet"/>
+      <w:lvlText w:val=""/>
+      <w:lvlJc w:val="left"/>
+      <w:pPr>
+        <w:tabs>
+          <w:tab w:val="num" w:pos="6480"/>
+        </w:tabs>
+        <w:ind w:left="6480" w:hanging="360"/>
+      </w:pPr>
+      <w:rPr>
+        <w:rFonts w:ascii="Wingdings" w:hAnsi="Wingdings" w:hint="default"/>
+        <w:sz w:val="20"/>
+      </w:rPr>
+    </w:lvl>
+  </w:abstractNum>
+  <w:abstractNum w:abstractNumId="5">
+    <w:nsid w:val="56B3477A"/>
+    <w:multiLevelType w:val="multilevel"/>
+    <w:tmpl w:val="C4C66402"/>
+    <w:lvl w:ilvl="0">
+      <w:start w:val="1"/>
+      <w:numFmt w:val="bullet"/>
+      <w:lvlText w:val=""/>
+      <w:lvlJc w:val="left"/>
+      <w:pPr>
+        <w:tabs>
+          <w:tab w:val="num" w:pos="720"/>
+        </w:tabs>
+        <w:ind w:left="720" w:hanging="360"/>
+      </w:pPr>
+      <w:rPr>
+        <w:rFonts w:ascii="Symbol" w:hAnsi="Symbol" w:hint="default"/>
+        <w:sz w:val="20"/>
+      </w:rPr>
+    </w:lvl>
+    <w:lvl w:ilvl="1">
+      <w:start w:val="1"/>
+      <w:numFmt w:val="bullet"/>
+      <w:lvlText w:val="o"/>
+      <w:lvlJc w:val="left"/>
+      <w:pPr>
+        <w:tabs>
+          <w:tab w:val="num" w:pos="1440"/>
+        </w:tabs>
+        <w:ind w:left="1440" w:hanging="360"/>
+      </w:pPr>
+      <w:rPr>
+        <w:rFonts w:ascii="Courier New" w:hAnsi="Courier New" w:hint="default"/>
+        <w:sz w:val="20"/>
+      </w:rPr>
+    </w:lvl>
+    <w:lvl w:ilvl="2">
+      <w:start w:val="1"/>
+      <w:numFmt w:val="bullet"/>
+      <w:lvlText w:val=""/>
+      <w:lvlJc w:val="left"/>
+      <w:pPr>
+        <w:tabs>
+          <w:tab w:val="num" w:pos="2160"/>
+        </w:tabs>
+        <w:ind w:left="2160" w:hanging="360"/>
+      </w:pPr>
+      <w:rPr>
+        <w:rFonts w:ascii="Wingdings" w:hAnsi="Wingdings" w:hint="default"/>
+        <w:sz w:val="20"/>
+      </w:rPr>
+    </w:lvl>
+    <w:lvl w:ilvl="3" w:tentative="1">
+      <w:start w:val="1"/>
+      <w:numFmt w:val="bullet"/>
+      <w:lvlText w:val=""/>
+      <w:lvlJc w:val="left"/>
+      <w:pPr>
+        <w:tabs>
+          <w:tab w:val="num" w:pos="2880"/>
+        </w:tabs>
+        <w:ind w:left="2880" w:hanging="360"/>
+      </w:pPr>
+      <w:rPr>
+        <w:rFonts w:ascii="Wingdings" w:hAnsi="Wingdings" w:hint="default"/>
+        <w:sz w:val="20"/>
+      </w:rPr>
+    </w:lvl>
+    <w:lvl w:ilvl="4" w:tentative="1">
+      <w:start w:val="1"/>
+      <w:numFmt w:val="bullet"/>
+      <w:lvlText w:val=""/>
+      <w:lvlJc w:val="left"/>
+      <w:pPr>
+        <w:tabs>
+          <w:tab w:val="num" w:pos="3600"/>
+        </w:tabs>
+        <w:ind w:left="3600" w:hanging="360"/>
+      </w:pPr>
+      <w:rPr>
+        <w:rFonts w:ascii="Wingdings" w:hAnsi="Wingdings" w:hint="default"/>
+        <w:sz w:val="20"/>
+      </w:rPr>
+    </w:lvl>
+    <w:lvl w:ilvl="5" w:tentative="1">
+      <w:start w:val="1"/>
+      <w:numFmt w:val="bullet"/>
+      <w:lvlText w:val=""/>
+      <w:lvlJc w:val="left"/>
+      <w:pPr>
+        <w:tabs>
+          <w:tab w:val="num" w:pos="4320"/>
+        </w:tabs>
+        <w:ind w:left="4320" w:hanging="360"/>
+      </w:pPr>
+      <w:rPr>
+        <w:rFonts w:ascii="Wingdings" w:hAnsi="Wingdings" w:hint="default"/>
+        <w:sz w:val="20"/>
+      </w:rPr>
+    </w:lvl>
+    <w:lvl w:ilvl="6" w:tentative="1">
+      <w:start w:val="1"/>
+      <w:numFmt w:val="bullet"/>
+      <w:lvlText w:val=""/>
+      <w:lvlJc w:val="left"/>
+      <w:pPr>
+        <w:tabs>
+          <w:tab w:val="num" w:pos="5040"/>
+        </w:tabs>
+        <w:ind w:left="5040" w:hanging="360"/>
+      </w:pPr>
+      <w:rPr>
+        <w:rFonts w:ascii="Wingdings" w:hAnsi="Wingdings" w:hint="default"/>
+        <w:sz w:val="20"/>
+      </w:rPr>
+    </w:lvl>
+    <w:lvl w:ilvl="7" w:tentative="1">
+      <w:start w:val="1"/>
+      <w:numFmt w:val="bullet"/>
+      <w:lvlText w:val=""/>
+      <w:lvlJc w:val="left"/>
+      <w:pPr>
+        <w:tabs>
+          <w:tab w:val="num" w:pos="5760"/>
+        </w:tabs>
+        <w:ind w:left="5760" w:hanging="360"/>
+      </w:pPr>
+      <w:rPr>
+        <w:rFonts w:ascii="Wingdings" w:hAnsi="Wingdings" w:hint="default"/>
+        <w:sz w:val="20"/>
+      </w:rPr>
+    </w:lvl>
+    <w:lvl w:ilvl="8" w:tentative="1">
+      <w:start w:val="1"/>
+      <w:numFmt w:val="bullet"/>
+      <w:lvlText w:val=""/>
+      <w:lvlJc w:val="left"/>
+      <w:pPr>
+        <w:tabs>
+          <w:tab w:val="num" w:pos="6480"/>
+        </w:tabs>
+        <w:ind w:left="6480" w:hanging="360"/>
+      </w:pPr>
+      <w:rPr>
+        <w:rFonts w:ascii="Wingdings" w:hAnsi="Wingdings" w:hint="default"/>
+        <w:sz w:val="20"/>
+      </w:rPr>
+    </w:lvl>
+  </w:abstractNum>
+  <w:abstractNum w:abstractNumId="6">
+    <w:nsid w:val="58092A81"/>
+    <w:multiLevelType w:val="hybridMultilevel"/>
+    <w:tmpl w:val="BACA66A2"/>
+    <w:lvl w:ilvl="0" w:tplc="04090003">
+      <w:start w:val="1"/>
+      <w:numFmt w:val="bullet"/>
+      <w:lvlText w:val="o"/>
+      <w:lvlJc w:val="left"/>
+      <w:pPr>
+        <w:ind w:left="1440" w:hanging="360"/>
+      </w:pPr>
+      <w:rPr>
+        <w:rFonts w:ascii="Courier New" w:hAnsi="Courier New" w:cs="Courier New" w:hint="default"/>
+      </w:rPr>
+    </w:lvl>
+    <w:lvl w:ilvl="1" w:tplc="04090003" w:tentative="1">
+      <w:start w:val="1"/>
+      <w:numFmt w:val="bullet"/>
+      <w:lvlText w:val="o"/>
+      <w:lvlJc w:val="left"/>
+      <w:pPr>
+        <w:ind w:left="2160" w:hanging="360"/>
+      </w:pPr>
+      <w:rPr>
+        <w:rFonts w:ascii="Courier New" w:hAnsi="Courier New" w:cs="Courier New" w:hint="default"/>
+      </w:rPr>
+    </w:lvl>
+    <w:lvl w:ilvl="2" w:tplc="04090005" w:tentative="1">
+      <w:start w:val="1"/>
+      <w:numFmt w:val="bullet"/>
+      <w:lvlText w:val=""/>
+      <w:lvlJc w:val="left"/>
+      <w:pPr>
+        <w:ind w:left="2880" w:hanging="360"/>
+      </w:pPr>
+      <w:rPr>
+        <w:rFonts w:ascii="Wingdings" w:hAnsi="Wingdings" w:hint="default"/>
+      </w:rPr>
+    </w:lvl>
+    <w:lvl w:ilvl="3" w:tplc="04090001" w:tentative="1">
+      <w:start w:val="1"/>
+      <w:numFmt w:val="bullet"/>
+      <w:lvlText w:val=""/>
+      <w:lvlJc w:val="left"/>
+      <w:pPr>
+        <w:ind w:left="3600" w:hanging="360"/>
+      </w:pPr>
+      <w:rPr>
+        <w:rFonts w:ascii="Symbol" w:hAnsi="Symbol" w:hint="default"/>
+      </w:rPr>
+    </w:lvl>
+    <w:lvl w:ilvl="4" w:tplc="04090003" w:tentative="1">
+      <w:start w:val="1"/>
+      <w:numFmt w:val="bullet"/>
+      <w:lvlText w:val="o"/>
+      <w:lvlJc w:val="left"/>
+      <w:pPr>
+        <w:ind w:left="4320" w:hanging="360"/>
+      </w:pPr>
+      <w:rPr>
+        <w:rFonts w:ascii="Courier New" w:hAnsi="Courier New" w:cs="Courier New" w:hint="default"/>
+      </w:rPr>
+    </w:lvl>
+    <w:lvl w:ilvl="5" w:tplc="04090005" w:tentative="1">
+      <w:start w:val="1"/>
+      <w:numFmt w:val="bullet"/>
+      <w:lvlText w:val=""/>
+      <w:lvlJc w:val="left"/>
+      <w:pPr>
+        <w:ind w:left="5040" w:hanging="360"/>
+      </w:pPr>
+      <w:rPr>
+        <w:rFonts w:ascii="Wingdings" w:hAnsi="Wingdings" w:hint="default"/>
+      </w:rPr>
+    </w:lvl>
+    <w:lvl w:ilvl="6" w:tplc="04090001" w:tentative="1">
+      <w:start w:val="1"/>
+      <w:numFmt w:val="bullet"/>
+      <w:lvlText w:val=""/>
+      <w:lvlJc w:val="left"/>
+      <w:pPr>
+        <w:ind w:left="5760" w:hanging="360"/>
+      </w:pPr>
+      <w:rPr>
+        <w:rFonts w:ascii="Symbol" w:hAnsi="Symbol" w:hint="default"/>
+      </w:rPr>
+    </w:lvl>
+    <w:lvl w:ilvl="7" w:tplc="04090003" w:tentative="1">
+      <w:start w:val="1"/>
+      <w:numFmt w:val="bullet"/>
+      <w:lvlText w:val="o"/>
+      <w:lvlJc w:val="left"/>
+      <w:pPr>
+        <w:ind w:left="6480" w:hanging="360"/>
+      </w:pPr>
+      <w:rPr>
+        <w:rFonts w:ascii="Courier New" w:hAnsi="Courier New" w:cs="Courier New" w:hint="default"/>
+      </w:rPr>
+    </w:lvl>
+    <w:lvl w:ilvl="8" w:tplc="04090005" w:tentative="1">
+      <w:start w:val="1"/>
+      <w:numFmt w:val="bullet"/>
+      <w:lvlText w:val=""/>
+      <w:lvlJc w:val="left"/>
+      <w:pPr>
+        <w:ind w:left="7200" w:hanging="360"/>
       </w:pPr>
       <w:rPr>
         <w:rFonts w:ascii="Wingdings" w:hAnsi="Wingdings" w:hint="default"/>
@@ -1821,6 +3060,18 @@
   <w:num w:numId="3">
     <w:abstractNumId w:val="2"/>
   </w:num>
+  <w:num w:numId="4">
+    <w:abstractNumId w:val="4"/>
+  </w:num>
+  <w:num w:numId="5">
+    <w:abstractNumId w:val="5"/>
+  </w:num>
+  <w:num w:numId="6">
+    <w:abstractNumId w:val="6"/>
+  </w:num>
+  <w:num w:numId="7">
+    <w:abstractNumId w:val="3"/>
+  </w:num>
 </w:numbering>
 </file>
 
@@ -1841,7 +3092,7 @@
       </w:pPr>
     </w:pPrDefault>
   </w:docDefaults>
-  <w:latentStyles w:defLockedState="0" w:defUIPriority="99" w:defSemiHidden="0" w:defUnhideWhenUsed="0" w:defQFormat="0" w:count="380">
+  <w:latentStyles w:defLockedState="0" w:defUIPriority="99" w:defSemiHidden="0" w:defUnhideWhenUsed="0" w:defQFormat="0" w:count="382">
     <w:lsdException w:name="Normal" w:uiPriority="0" w:qFormat="1"/>
     <w:lsdException w:name="heading 1" w:uiPriority="9" w:qFormat="1"/>
     <w:lsdException w:name="heading 2" w:semiHidden="1" w:uiPriority="9" w:unhideWhenUsed="1" w:qFormat="1"/>
@@ -1947,7 +3198,6 @@
     <w:lsdException w:name="HTML Sample" w:semiHidden="1" w:unhideWhenUsed="1"/>
     <w:lsdException w:name="HTML Typewriter" w:semiHidden="1" w:unhideWhenUsed="1"/>
     <w:lsdException w:name="HTML Variable" w:semiHidden="1" w:unhideWhenUsed="1"/>
-    <w:lsdException w:name="Normal Table" w:semiHidden="1" w:unhideWhenUsed="1"/>
     <w:lsdException w:name="annotation subject" w:semiHidden="1" w:unhideWhenUsed="1"/>
     <w:lsdException w:name="No List" w:semiHidden="1" w:unhideWhenUsed="1"/>
     <w:lsdException w:name="Outline List 1" w:semiHidden="1" w:unhideWhenUsed="1"/>
@@ -1993,11 +3243,9 @@
     <w:lsdException w:name="Table Subtle 1" w:semiHidden="1" w:unhideWhenUsed="1"/>
     <w:lsdException w:name="Table Subtle 2" w:semiHidden="1" w:unhideWhenUsed="1"/>
     <w:lsdException w:name="Table Web 1" w:semiHidden="1" w:unhideWhenUsed="1"/>
-    <w:lsdException w:name="Table Web 2" w:semiHidden="1" w:unhideWhenUsed="1"/>
     <w:lsdException w:name="Table Web 3" w:semiHidden="1" w:unhideWhenUsed="1"/>
     <w:lsdException w:name="Balloon Text" w:semiHidden="1" w:unhideWhenUsed="1"/>
     <w:lsdException w:name="Table Grid" w:uiPriority="39"/>
-    <w:lsdException w:name="Table Theme" w:semiHidden="1" w:unhideWhenUsed="1"/>
     <w:lsdException w:name="Placeholder Text" w:semiHidden="1"/>
     <w:lsdException w:name="No Spacing" w:uiPriority="1" w:qFormat="1"/>
     <w:lsdException w:name="Light Shading" w:uiPriority="60"/>
@@ -2213,11 +3461,51 @@
     <w:lsdException w:name="List Table 5 Dark Accent 6" w:uiPriority="50"/>
     <w:lsdException w:name="List Table 6 Colorful Accent 6" w:uiPriority="51"/>
     <w:lsdException w:name="List Table 7 Colorful Accent 6" w:uiPriority="52"/>
+    <w:lsdException w:name="Mention" w:semiHidden="1" w:unhideWhenUsed="1"/>
+    <w:lsdException w:name="Smart Hyperlink" w:semiHidden="1" w:unhideWhenUsed="1"/>
   </w:latentStyles>
   <w:style w:type="paragraph" w:default="1" w:styleId="Normal">
     <w:name w:val="Normal"/>
     <w:qFormat/>
     <w:rsid w:val="00EE3FEA"/>
+  </w:style>
+  <w:style w:type="paragraph" w:styleId="Heading2">
+    <w:name w:val="heading 2"/>
+    <w:basedOn w:val="Normal"/>
+    <w:link w:val="Heading2Char"/>
+    <w:uiPriority w:val="9"/>
+    <w:qFormat/>
+    <w:rsid w:val="00454A27"/>
+    <w:pPr>
+      <w:spacing w:before="100" w:beforeAutospacing="1" w:after="100" w:afterAutospacing="1" w:line="240" w:lineRule="auto"/>
+      <w:outlineLvl w:val="1"/>
+    </w:pPr>
+    <w:rPr>
+      <w:rFonts w:ascii="Times New Roman" w:eastAsia="Times New Roman" w:hAnsi="Times New Roman" w:cs="Times New Roman"/>
+      <w:b/>
+      <w:bCs/>
+      <w:sz w:val="36"/>
+      <w:szCs w:val="36"/>
+    </w:rPr>
+  </w:style>
+  <w:style w:type="paragraph" w:styleId="Heading3">
+    <w:name w:val="heading 3"/>
+    <w:basedOn w:val="Normal"/>
+    <w:link w:val="Heading3Char"/>
+    <w:uiPriority w:val="9"/>
+    <w:qFormat/>
+    <w:rsid w:val="00454A27"/>
+    <w:pPr>
+      <w:spacing w:before="100" w:beforeAutospacing="1" w:after="100" w:afterAutospacing="1" w:line="240" w:lineRule="auto"/>
+      <w:outlineLvl w:val="2"/>
+    </w:pPr>
+    <w:rPr>
+      <w:rFonts w:ascii="Times New Roman" w:eastAsia="Times New Roman" w:hAnsi="Times New Roman" w:cs="Times New Roman"/>
+      <w:b/>
+      <w:bCs/>
+      <w:sz w:val="27"/>
+      <w:szCs w:val="27"/>
+    </w:rPr>
   </w:style>
   <w:style w:type="character" w:default="1" w:styleId="DefaultParagraphFont">
     <w:name w:val="Default Paragraph Font"/>
@@ -2330,6 +3618,61 @@
     <w:link w:val="Footer"/>
     <w:uiPriority w:val="99"/>
     <w:rsid w:val="007A3CCF"/>
+  </w:style>
+  <w:style w:type="character" w:customStyle="1" w:styleId="Heading2Char">
+    <w:name w:val="Heading 2 Char"/>
+    <w:basedOn w:val="DefaultParagraphFont"/>
+    <w:link w:val="Heading2"/>
+    <w:uiPriority w:val="9"/>
+    <w:rsid w:val="00454A27"/>
+    <w:rPr>
+      <w:rFonts w:ascii="Times New Roman" w:eastAsia="Times New Roman" w:hAnsi="Times New Roman" w:cs="Times New Roman"/>
+      <w:b/>
+      <w:bCs/>
+      <w:sz w:val="36"/>
+      <w:szCs w:val="36"/>
+    </w:rPr>
+  </w:style>
+  <w:style w:type="character" w:customStyle="1" w:styleId="Heading3Char">
+    <w:name w:val="Heading 3 Char"/>
+    <w:basedOn w:val="DefaultParagraphFont"/>
+    <w:link w:val="Heading3"/>
+    <w:uiPriority w:val="9"/>
+    <w:rsid w:val="00454A27"/>
+    <w:rPr>
+      <w:rFonts w:ascii="Times New Roman" w:eastAsia="Times New Roman" w:hAnsi="Times New Roman" w:cs="Times New Roman"/>
+      <w:b/>
+      <w:bCs/>
+      <w:sz w:val="27"/>
+      <w:szCs w:val="27"/>
+    </w:rPr>
+  </w:style>
+  <w:style w:type="character" w:styleId="Strong">
+    <w:name w:val="Strong"/>
+    <w:basedOn w:val="DefaultParagraphFont"/>
+    <w:uiPriority w:val="22"/>
+    <w:qFormat/>
+    <w:rsid w:val="00454A27"/>
+    <w:rPr>
+      <w:b/>
+      <w:bCs/>
+    </w:rPr>
+  </w:style>
+  <w:style w:type="paragraph" w:styleId="NormalWeb">
+    <w:name w:val="Normal (Web)"/>
+    <w:basedOn w:val="Normal"/>
+    <w:uiPriority w:val="99"/>
+    <w:semiHidden/>
+    <w:unhideWhenUsed/>
+    <w:rsid w:val="00454A27"/>
+    <w:pPr>
+      <w:spacing w:before="100" w:beforeAutospacing="1" w:after="100" w:afterAutospacing="1" w:line="240" w:lineRule="auto"/>
+    </w:pPr>
+    <w:rPr>
+      <w:rFonts w:ascii="Times New Roman" w:eastAsia="Times New Roman" w:hAnsi="Times New Roman" w:cs="Times New Roman"/>
+      <w:sz w:val="24"/>
+      <w:szCs w:val="24"/>
+    </w:rPr>
   </w:style>
 </w:styles>
 </file>

</xml_diff>